<commit_message>
updated Prereg for additional analyses
</commit_message>
<xml_diff>
--- a/Preregistration.docx
+++ b/Preregistration.docx
@@ -67,7 +67,7 @@
         <w:pStyle w:val="Date"/>
       </w:pPr>
       <w:r>
-        <w:t xml:space="preserve">10/27/2021</w:t>
+        <w:t xml:space="preserve">11/28/2021</w:t>
       </w:r>
     </w:p>
     <w:p>
@@ -215,7 +215,7 @@
         <w:t xml:space="preserve">‘</w:t>
       </w:r>
       <w:r>
-        <w:t xml:space="preserve">discomfort for appearance</w:t>
+        <w:t xml:space="preserve">discomfort/distraction for appearance</w:t>
       </w:r>
       <w:r>
         <w:t xml:space="preserve">’</w:t>
@@ -995,7 +995,7 @@
           <w:iCs/>
           <w:i/>
         </w:rPr>
-        <w:t xml:space="preserve">psych package: polychoric()</w:t>
+        <w:t xml:space="preserve">psych package: tetrachoric()</w:t>
       </w:r>
     </w:p>
     <w:p>
@@ -1175,17 +1175,23 @@
         <w:pStyle w:val="Compact"/>
       </w:pPr>
       <w:r>
-        <w:t xml:space="preserve">Monotonicity (</w:t>
-      </w:r>
-      <w:r>
-        <w:rPr>
-          <w:iCs/>
-          <w:i/>
-        </w:rPr>
-        <w:t xml:space="preserve">if rasch, assumed – what about for 2pl?</w:t>
-      </w:r>
-      <w:r>
-        <w:t xml:space="preserve">)</w:t>
+        <w:t xml:space="preserve">Monotonicity</w:t>
+      </w:r>
+      <w:r>
+        <w:t xml:space="preserve"> </w:t>
+      </w:r>
+      <w:r>
+        <w:t xml:space="preserve">-</w:t>
+      </w:r>
+      <w:r>
+        <w:t xml:space="preserve"> </w:t>
+      </w:r>
+      <w:r>
+        <w:rPr>
+          <w:iCs/>
+          <w:i/>
+        </w:rPr>
+        <w:t xml:space="preserve">assumed for dichotomous data</w:t>
       </w:r>
     </w:p>
     <w:p>
@@ -1253,7 +1259,23 @@
           <w:iCs/>
           <w:i/>
         </w:rPr>
-        <w:t xml:space="preserve">if 2pl, jackknife slope index – what about for rasch?</w:t>
+        <w:t xml:space="preserve">Rasch: Q3</w:t>
+      </w:r>
+    </w:p>
+    <w:p>
+      <w:pPr>
+        <w:numPr>
+          <w:ilvl w:val="3"/>
+          <w:numId w:val="1036"/>
+        </w:numPr>
+        <w:pStyle w:val="Compact"/>
+      </w:pPr>
+      <w:r>
+        <w:rPr>
+          <w:iCs/>
+          <w:i/>
+        </w:rPr>
+        <w:t xml:space="preserve">2pl: jackknife slope index – Q3 for rasch</w:t>
       </w:r>
     </w:p>
     <w:p>
@@ -1265,7 +1287,7 @@
         <w:pStyle w:val="Compact"/>
       </w:pPr>
       <w:r>
-        <w:t xml:space="preserve">Item invariance</w:t>
+        <w:t xml:space="preserve">Item invariance (DIF)</w:t>
       </w:r>
     </w:p>
     <w:p>
@@ -1281,7 +1303,23 @@
           <w:iCs/>
           <w:i/>
         </w:rPr>
-        <w:t xml:space="preserve">DIF, logistic ordinal regression for 2pl – what about for rasch?</w:t>
+        <w:t xml:space="preserve">Rasch: Mantel-Haenszel</w:t>
+      </w:r>
+    </w:p>
+    <w:p>
+      <w:pPr>
+        <w:numPr>
+          <w:ilvl w:val="3"/>
+          <w:numId w:val="1037"/>
+        </w:numPr>
+        <w:pStyle w:val="Compact"/>
+      </w:pPr>
+      <w:r>
+        <w:rPr>
+          <w:iCs/>
+          <w:i/>
+        </w:rPr>
+        <w:t xml:space="preserve">2PL: logistic ordinal regression for 2pl?</w:t>
       </w:r>
     </w:p>
     <w:p>
@@ -1305,7 +1343,7 @@
         <w:pStyle w:val="Compact"/>
       </w:pPr>
       <w:r>
-        <w:t xml:space="preserve">Model selection</w:t>
+        <w:t xml:space="preserve">Models to be evaluated:</w:t>
       </w:r>
     </w:p>
     <w:p>
@@ -1317,7 +1355,7 @@
         <w:pStyle w:val="Compact"/>
       </w:pPr>
       <w:r>
-        <w:t xml:space="preserve">Rasch/mixture rasch/2pl/multidimensional</w:t>
+        <w:t xml:space="preserve">Rasch</w:t>
       </w:r>
     </w:p>
     <w:p>
@@ -1333,7 +1371,147 @@
           <w:iCs/>
           <w:i/>
         </w:rPr>
-        <w:t xml:space="preserve">psych package: rasch(), ltm() &amp; mixrasch package</w:t>
+        <w:t xml:space="preserve">psych package: rasch()</w:t>
+      </w:r>
+    </w:p>
+    <w:p>
+      <w:pPr>
+        <w:numPr>
+          <w:ilvl w:val="2"/>
+          <w:numId w:val="1039"/>
+        </w:numPr>
+        <w:pStyle w:val="Compact"/>
+      </w:pPr>
+      <w:r>
+        <w:t xml:space="preserve">Rasch w/guessing</w:t>
+      </w:r>
+    </w:p>
+    <w:p>
+      <w:pPr>
+        <w:numPr>
+          <w:ilvl w:val="3"/>
+          <w:numId w:val="1041"/>
+        </w:numPr>
+        <w:pStyle w:val="Compact"/>
+      </w:pPr>
+      <w:r>
+        <w:rPr>
+          <w:iCs/>
+          <w:i/>
+        </w:rPr>
+        <w:t xml:space="preserve">???psych package: rasch()</w:t>
+      </w:r>
+    </w:p>
+    <w:p>
+      <w:pPr>
+        <w:numPr>
+          <w:ilvl w:val="2"/>
+          <w:numId w:val="1039"/>
+        </w:numPr>
+        <w:pStyle w:val="Compact"/>
+      </w:pPr>
+      <w:r>
+        <w:t xml:space="preserve">2PL</w:t>
+      </w:r>
+    </w:p>
+    <w:p>
+      <w:pPr>
+        <w:numPr>
+          <w:ilvl w:val="3"/>
+          <w:numId w:val="1042"/>
+        </w:numPr>
+        <w:pStyle w:val="Compact"/>
+      </w:pPr>
+      <w:r>
+        <w:rPr>
+          <w:iCs/>
+          <w:i/>
+        </w:rPr>
+        <w:t xml:space="preserve">psych package: ltm()</w:t>
+      </w:r>
+    </w:p>
+    <w:p>
+      <w:pPr>
+        <w:numPr>
+          <w:ilvl w:val="2"/>
+          <w:numId w:val="1039"/>
+        </w:numPr>
+        <w:pStyle w:val="Compact"/>
+      </w:pPr>
+      <w:r>
+        <w:t xml:space="preserve">Multidimensional IRT</w:t>
+      </w:r>
+    </w:p>
+    <w:p>
+      <w:pPr>
+        <w:numPr>
+          <w:ilvl w:val="3"/>
+          <w:numId w:val="1043"/>
+        </w:numPr>
+        <w:pStyle w:val="Compact"/>
+      </w:pPr>
+      <w:r>
+        <w:rPr>
+          <w:iCs/>
+          <w:i/>
+        </w:rPr>
+        <w:t xml:space="preserve">mirt package: mirt()</w:t>
+      </w:r>
+    </w:p>
+    <w:p>
+      <w:pPr>
+        <w:numPr>
+          <w:ilvl w:val="2"/>
+          <w:numId w:val="1039"/>
+        </w:numPr>
+        <w:pStyle w:val="Compact"/>
+      </w:pPr>
+      <w:r>
+        <w:t xml:space="preserve">IRTree Modeling</w:t>
+      </w:r>
+    </w:p>
+    <w:p>
+      <w:pPr>
+        <w:numPr>
+          <w:ilvl w:val="3"/>
+          <w:numId w:val="1044"/>
+        </w:numPr>
+        <w:pStyle w:val="Compact"/>
+      </w:pPr>
+      <w:r>
+        <w:rPr>
+          <w:iCs/>
+          <w:i/>
+        </w:rPr>
+        <w:t xml:space="preserve">???? package: ???()</w:t>
+      </w:r>
+    </w:p>
+    <w:p>
+      <w:pPr>
+        <w:numPr>
+          <w:ilvl w:val="2"/>
+          <w:numId w:val="1039"/>
+        </w:numPr>
+        <w:pStyle w:val="Compact"/>
+      </w:pPr>
+      <w:r>
+        <w:t xml:space="preserve">Explanatory IRT Modeling</w:t>
+      </w:r>
+    </w:p>
+    <w:p>
+      <w:pPr>
+        <w:numPr>
+          <w:ilvl w:val="3"/>
+          <w:numId w:val="1045"/>
+        </w:numPr>
+        <w:pStyle w:val="Compact"/>
+      </w:pPr>
+      <w:r>
+        <w:rPr>
+          <w:iCs/>
+          <w:i/>
+        </w:rPr>
+        <w:t xml:space="preserve">???? package: ???()</w:t>
       </w:r>
     </w:p>
     <w:p>
@@ -1352,7 +1530,7 @@
       <w:pPr>
         <w:numPr>
           <w:ilvl w:val="2"/>
-          <w:numId w:val="1041"/>
+          <w:numId w:val="1046"/>
         </w:numPr>
         <w:pStyle w:val="Compact"/>
       </w:pPr>
@@ -1364,7 +1542,7 @@
       <w:pPr>
         <w:numPr>
           <w:ilvl w:val="3"/>
-          <w:numId w:val="1042"/>
+          <w:numId w:val="1047"/>
         </w:numPr>
         <w:pStyle w:val="Compact"/>
       </w:pPr>
@@ -1392,7 +1570,7 @@
       <w:pPr>
         <w:numPr>
           <w:ilvl w:val="2"/>
-          <w:numId w:val="1043"/>
+          <w:numId w:val="1048"/>
         </w:numPr>
         <w:pStyle w:val="Compact"/>
       </w:pPr>
@@ -1404,7 +1582,7 @@
       <w:pPr>
         <w:numPr>
           <w:ilvl w:val="3"/>
-          <w:numId w:val="1044"/>
+          <w:numId w:val="1049"/>
         </w:numPr>
         <w:pStyle w:val="Compact"/>
       </w:pPr>
@@ -1449,7 +1627,7 @@
         <w:t xml:space="preserve">‘</w:t>
       </w:r>
       <w:r>
-        <w:t xml:space="preserve">discomfort for appearance</w:t>
+        <w:t xml:space="preserve">discomfort/distraction for appearance</w:t>
       </w:r>
       <w:r>
         <w:t xml:space="preserve">’</w:t>
@@ -1476,7 +1654,7 @@
         <w:br/>
       </w:r>
       <w:r>
-        <w:t xml:space="preserve">There is additional literature supporting a construct of</w:t>
+        <w:t xml:space="preserve">1. There is additional literature supporting a construct of</w:t>
       </w:r>
       <w:r>
         <w:t xml:space="preserve"> </w:t>
@@ -1485,7 +1663,7 @@
         <w:t xml:space="preserve">‘</w:t>
       </w:r>
       <w:r>
-        <w:t xml:space="preserve">discomfort for appearance</w:t>
+        <w:t xml:space="preserve">discomfort/distraction for appearance</w:t>
       </w:r>
       <w:r>
         <w:t xml:space="preserve">’</w:t>
@@ -1494,13 +1672,13 @@
         <w:t xml:space="preserve"> </w:t>
       </w:r>
       <w:r>
-        <w:t xml:space="preserve">as indicated by wearing PDR clothing</w:t>
-      </w:r>
-      <w:r>
-        <w:t xml:space="preserve"> </w:t>
-      </w:r>
-      <w:r>
-        <w:t xml:space="preserve">Scree plots, ICLUST and Bifactor analyses indicate a reasonable number of factors (1 to 5) in the PDR clothing set</w:t>
+        <w:t xml:space="preserve">as indicated by wearing PDR clothing.</w:t>
+      </w:r>
+      <w:r>
+        <w:br/>
+      </w:r>
+      <w:r>
+        <w:t xml:space="preserve">2. Scree plots, ICLUST and Bifactor analyses indicate a reasonable number of factors (1 to 5) in the PDR clothing set</w:t>
       </w:r>
     </w:p>
     <w:p>
@@ -1518,7 +1696,7 @@
         <w:br/>
       </w:r>
       <w:r>
-        <w:t xml:space="preserve">There is additional literature contradicting a construct of</w:t>
+        <w:t xml:space="preserve">1. There is additional literature contradicting a construct of</w:t>
       </w:r>
       <w:r>
         <w:t xml:space="preserve"> </w:t>
@@ -1527,7 +1705,7 @@
         <w:t xml:space="preserve">‘</w:t>
       </w:r>
       <w:r>
-        <w:t xml:space="preserve">discomfort for appearance</w:t>
+        <w:t xml:space="preserve">discomfort/distraction for appearance</w:t>
       </w:r>
       <w:r>
         <w:t xml:space="preserve">’</w:t>
@@ -1536,13 +1714,13 @@
         <w:t xml:space="preserve"> </w:t>
       </w:r>
       <w:r>
-        <w:t xml:space="preserve">as indicated by wearing PDR clothing</w:t>
-      </w:r>
-      <w:r>
-        <w:t xml:space="preserve"> </w:t>
-      </w:r>
-      <w:r>
-        <w:t xml:space="preserve">Scree plots, ICLUST and Bifactor analyses indicate an unreasonable or untestable number of factors (e.g., 6+) in the PDR clothing set</w:t>
+        <w:t xml:space="preserve">as indicated by wearing PDR clothing.</w:t>
+      </w:r>
+      <w:r>
+        <w:br/>
+      </w:r>
+      <w:r>
+        <w:t xml:space="preserve">2. Scree plots, ICLUST and Bifactor analyses indicate an unreasonable or untestable number of factors (e.g., 6+) in the PDR clothing set</w:t>
       </w:r>
     </w:p>
     <w:bookmarkEnd w:id="30"/>
@@ -1560,7 +1738,7 @@
         <w:pStyle w:val="FirstParagraph"/>
       </w:pPr>
       <w:r>
-        <w:t xml:space="preserve">An Item Response Theory model may be fit to the PDR clothing item data, and will allow further evaluation and comparison of PDR clothing items in relation to the central construct of</w:t>
+        <w:t xml:space="preserve">An Item Response Theory model can be fit to the dimensions in the PDR clothing item data, and will allow further evaluation and comparison of PDR clothing items in relation to the central construct(s) of</w:t>
       </w:r>
       <w:r>
         <w:t xml:space="preserve"> </w:t>
@@ -1569,7 +1747,7 @@
         <w:t xml:space="preserve">‘</w:t>
       </w:r>
       <w:r>
-        <w:t xml:space="preserve">discomfort for appearance</w:t>
+        <w:t xml:space="preserve">discomfort/distraction for appearance</w:t>
       </w:r>
       <w:r>
         <w:t xml:space="preserve">’</w:t>
@@ -1593,13 +1771,13 @@
         <w:br/>
       </w:r>
       <w:r>
-        <w:t xml:space="preserve">Model Assumptions will be met for each IRT model to be fit, including monotonicity, local dependence and item invariance</w:t>
-      </w:r>
-      <w:r>
-        <w:t xml:space="preserve"> </w:t>
-      </w:r>
-      <w:r>
-        <w:t xml:space="preserve">Goodness of fit indices for the model is appropriate (e.g., CFI/TLI &gt;0.95, RMSEA &lt;0.08) and for item fit (e.g., non-significant signed chi-square)</w:t>
+        <w:t xml:space="preserve">1. Model assumptions will be met for each IRT model to be fit, including monotonicity, local dependence and item invariance</w:t>
+      </w:r>
+      <w:r>
+        <w:br/>
+      </w:r>
+      <w:r>
+        <w:t xml:space="preserve">2. Goodness of fit indices for the model is appropriate (e.g., CFI/TLI &gt;0.95, RMSEA &lt;0.08) and for item fit (e.g., non-significant signed chi-square)</w:t>
       </w:r>
     </w:p>
     <w:p>
@@ -1617,13 +1795,13 @@
         <w:br/>
       </w:r>
       <w:r>
-        <w:t xml:space="preserve">Model Assumptions will are not met for each IRT model to be fit, including monotonicity, local dependence and item invariance</w:t>
-      </w:r>
-      <w:r>
-        <w:t xml:space="preserve"> </w:t>
-      </w:r>
-      <w:r>
-        <w:t xml:space="preserve">Goodness of fit indices for the model are not appropriate (e.g., CFI/TLI &gt;0.95, RMSEA &lt;0.08) and item fit (e.g., significant signed chi-square)</w:t>
+        <w:t xml:space="preserve">1. Model Assumptions will are not met for each IRT model to be fit, including monotonicity, local dependence and item invariance</w:t>
+      </w:r>
+      <w:r>
+        <w:br/>
+      </w:r>
+      <w:r>
+        <w:t xml:space="preserve">2. Goodness of fit indices for the model are not appropriate (e.g., CFI/TLI &lt;0.95, RMSEA &gt;0.08) and item fit (e.g., significant signed chi-square)</w:t>
       </w:r>
     </w:p>
     <w:bookmarkEnd w:id="31"/>
@@ -2348,6 +2526,21 @@
     <w:abstractNumId w:val="991"/>
   </w:num>
   <w:num w:numId="1044">
+    <w:abstractNumId w:val="991"/>
+  </w:num>
+  <w:num w:numId="1045">
+    <w:abstractNumId w:val="991"/>
+  </w:num>
+  <w:num w:numId="1046">
+    <w:abstractNumId w:val="991"/>
+  </w:num>
+  <w:num w:numId="1047">
+    <w:abstractNumId w:val="991"/>
+  </w:num>
+  <w:num w:numId="1048">
+    <w:abstractNumId w:val="991"/>
+  </w:num>
+  <w:num w:numId="1049">
     <w:abstractNumId w:val="991"/>
   </w:num>
 </w:numbering>

</xml_diff>